<commit_message>
DocGenerator finished and fuctional. Need to add docGenerator from the client enitity position
</commit_message>
<xml_diff>
--- a/DDSProject/src/main/resources/static/docTemplates/prokuratura-wstapienie.docx
+++ b/DDSProject/src/main/resources/static/docTemplates/prokuratura-wstapienie.docx
@@ -32,13 +32,43 @@
       </w:r>
       <w:r>
         <w:rPr>
-          <w:rFonts w:hint="default" w:ascii="Cambria" w:hAnsi="Cambria"/>
-          <w:sz w:val="24"/>
-          <w:szCs w:val="24"/>
-          <w:highlight w:val="none"/>
-          <w:lang w:val="en-US"/>
+          <w:rFonts w:ascii="Cambria" w:hAnsi="Cambria"/>
+          <w:sz w:val="24"/>
+          <w:szCs w:val="24"/>
+        </w:rPr>
+        <w:fldChar w:fldCharType="begin"/>
+      </w:r>
+      <w:r>
+        <w:rPr>
+          <w:rFonts w:ascii="Cambria" w:hAnsi="Cambria"/>
+          <w:sz w:val="24"/>
+          <w:szCs w:val="24"/>
+        </w:rPr>
+        <w:instrText xml:space="preserve"> MERGEFIELD ${actDate} \* MERGEFORMAT </w:instrText>
+      </w:r>
+      <w:r>
+        <w:rPr>
+          <w:rFonts w:ascii="Cambria" w:hAnsi="Cambria"/>
+          <w:sz w:val="24"/>
+          <w:szCs w:val="24"/>
+        </w:rPr>
+        <w:fldChar w:fldCharType="separate"/>
+      </w:r>
+      <w:r>
+        <w:rPr>
+          <w:rFonts w:ascii="Cambria" w:hAnsi="Cambria"/>
+          <w:sz w:val="24"/>
+          <w:szCs w:val="24"/>
         </w:rPr>
         <w:t>${actDate}</w:t>
+      </w:r>
+      <w:r>
+        <w:rPr>
+          <w:rFonts w:ascii="Cambria" w:hAnsi="Cambria"/>
+          <w:sz w:val="24"/>
+          <w:szCs w:val="24"/>
+        </w:rPr>
+        <w:fldChar w:fldCharType="end"/>
       </w:r>
       <w:r>
         <w:rPr>
@@ -99,7 +129,55 @@
           <w:highlight w:val="none"/>
           <w:lang w:val="en-US"/>
         </w:rPr>
+        <w:fldChar w:fldCharType="begin"/>
+      </w:r>
+      <w:r>
+        <w:rPr>
+          <w:rFonts w:hint="default" w:ascii="Cambria" w:hAnsi="Cambria"/>
+          <w:b/>
+          <w:bCs/>
+          <w:sz w:val="28"/>
+          <w:szCs w:val="28"/>
+          <w:highlight w:val="none"/>
+          <w:lang w:val="en-US"/>
+        </w:rPr>
+        <w:instrText xml:space="preserve"> MERGEFIELD ${destination} \* MERGEFORMAT </w:instrText>
+      </w:r>
+      <w:r>
+        <w:rPr>
+          <w:rFonts w:hint="default" w:ascii="Cambria" w:hAnsi="Cambria"/>
+          <w:b/>
+          <w:bCs/>
+          <w:sz w:val="28"/>
+          <w:szCs w:val="28"/>
+          <w:highlight w:val="none"/>
+          <w:lang w:val="en-US"/>
+        </w:rPr>
+        <w:fldChar w:fldCharType="separate"/>
+      </w:r>
+      <w:r>
+        <w:rPr>
+          <w:rFonts w:hint="default" w:ascii="Cambria" w:hAnsi="Cambria"/>
+          <w:b/>
+          <w:bCs/>
+          <w:sz w:val="28"/>
+          <w:szCs w:val="28"/>
+          <w:highlight w:val="none"/>
+          <w:lang w:val="en-US"/>
+        </w:rPr>
         <w:t>${destination}</w:t>
+      </w:r>
+      <w:r>
+        <w:rPr>
+          <w:rFonts w:hint="default" w:ascii="Cambria" w:hAnsi="Cambria"/>
+          <w:b/>
+          <w:bCs/>
+          <w:sz w:val="28"/>
+          <w:szCs w:val="28"/>
+          <w:highlight w:val="none"/>
+          <w:lang w:val="en-US"/>
+        </w:rPr>
+        <w:fldChar w:fldCharType="end"/>
       </w:r>
     </w:p>
     <w:p>
@@ -236,10 +314,108 @@
                 <w:highlight w:val="none"/>
                 <w:lang w:val="en-US"/>
               </w:rPr>
-              <w:t>${firstName} ${lastName}</w:t>
+              <w:fldChar w:fldCharType="begin"/>
             </w:r>
-            <w:bookmarkStart w:id="0" w:name="_GoBack"/>
-            <w:bookmarkEnd w:id="0"/>
+            <w:r>
+              <w:rPr>
+                <w:rFonts w:hint="default" w:ascii="Cambria" w:hAnsi="Cambria"/>
+                <w:sz w:val="24"/>
+                <w:szCs w:val="24"/>
+                <w:highlight w:val="none"/>
+                <w:lang w:val="en-US"/>
+              </w:rPr>
+              <w:instrText xml:space="preserve"> MERGEFIELD ${firstName} \* MERGEFORMAT </w:instrText>
+            </w:r>
+            <w:r>
+              <w:rPr>
+                <w:rFonts w:hint="default" w:ascii="Cambria" w:hAnsi="Cambria"/>
+                <w:sz w:val="24"/>
+                <w:szCs w:val="24"/>
+                <w:highlight w:val="none"/>
+                <w:lang w:val="en-US"/>
+              </w:rPr>
+              <w:fldChar w:fldCharType="separate"/>
+            </w:r>
+            <w:r>
+              <w:rPr>
+                <w:rFonts w:hint="default" w:ascii="Cambria" w:hAnsi="Cambria"/>
+                <w:sz w:val="24"/>
+                <w:szCs w:val="24"/>
+                <w:highlight w:val="none"/>
+                <w:lang w:val="en-US"/>
+              </w:rPr>
+              <w:t>${firstName}</w:t>
+            </w:r>
+            <w:r>
+              <w:rPr>
+                <w:rFonts w:hint="default" w:ascii="Cambria" w:hAnsi="Cambria"/>
+                <w:sz w:val="24"/>
+                <w:szCs w:val="24"/>
+                <w:highlight w:val="none"/>
+                <w:lang w:val="en-US"/>
+              </w:rPr>
+              <w:fldChar w:fldCharType="end"/>
+            </w:r>
+            <w:r>
+              <w:rPr>
+                <w:rFonts w:hint="default" w:ascii="Cambria" w:hAnsi="Cambria"/>
+                <w:sz w:val="24"/>
+                <w:szCs w:val="24"/>
+                <w:highlight w:val="none"/>
+                <w:lang w:val="en-US"/>
+              </w:rPr>
+              <w:t xml:space="preserve"> </w:t>
+            </w:r>
+            <w:r>
+              <w:rPr>
+                <w:rFonts w:hint="default" w:ascii="Cambria" w:hAnsi="Cambria"/>
+                <w:sz w:val="24"/>
+                <w:szCs w:val="24"/>
+                <w:highlight w:val="none"/>
+                <w:lang w:val="en-US"/>
+              </w:rPr>
+              <w:fldChar w:fldCharType="begin"/>
+            </w:r>
+            <w:r>
+              <w:rPr>
+                <w:rFonts w:hint="default" w:ascii="Cambria" w:hAnsi="Cambria"/>
+                <w:sz w:val="24"/>
+                <w:szCs w:val="24"/>
+                <w:highlight w:val="none"/>
+                <w:lang w:val="en-US"/>
+              </w:rPr>
+              <w:instrText xml:space="preserve"> MERGEFIELD ${lastName} \* MERGEFORMAT </w:instrText>
+            </w:r>
+            <w:r>
+              <w:rPr>
+                <w:rFonts w:hint="default" w:ascii="Cambria" w:hAnsi="Cambria"/>
+                <w:sz w:val="24"/>
+                <w:szCs w:val="24"/>
+                <w:highlight w:val="none"/>
+                <w:lang w:val="en-US"/>
+              </w:rPr>
+              <w:fldChar w:fldCharType="separate"/>
+            </w:r>
+            <w:r>
+              <w:rPr>
+                <w:rFonts w:hint="default" w:ascii="Cambria" w:hAnsi="Cambria"/>
+                <w:sz w:val="24"/>
+                <w:szCs w:val="24"/>
+                <w:highlight w:val="none"/>
+                <w:lang w:val="en-US"/>
+              </w:rPr>
+              <w:t>${lastName}</w:t>
+            </w:r>
+            <w:r>
+              <w:rPr>
+                <w:rFonts w:hint="default" w:ascii="Cambria" w:hAnsi="Cambria"/>
+                <w:sz w:val="24"/>
+                <w:szCs w:val="24"/>
+                <w:highlight w:val="none"/>
+                <w:lang w:val="en-US"/>
+              </w:rPr>
+              <w:fldChar w:fldCharType="end"/>
+            </w:r>
           </w:p>
           <w:p>
             <w:pPr>
@@ -395,7 +571,55 @@
                 <w:highlight w:val="none"/>
                 <w:lang w:val="en-US"/>
               </w:rPr>
+              <w:fldChar w:fldCharType="begin"/>
+            </w:r>
+            <w:r>
+              <w:rPr>
+                <w:rFonts w:hint="default" w:ascii="Cambria" w:hAnsi="Cambria"/>
+                <w:b/>
+                <w:bCs/>
+                <w:sz w:val="24"/>
+                <w:szCs w:val="24"/>
+                <w:highlight w:val="none"/>
+                <w:lang w:val="en-US"/>
+              </w:rPr>
+              <w:instrText xml:space="preserve"> MERGEFIELD ${caseSignature} \* MERGEFORMAT </w:instrText>
+            </w:r>
+            <w:r>
+              <w:rPr>
+                <w:rFonts w:hint="default" w:ascii="Cambria" w:hAnsi="Cambria"/>
+                <w:b/>
+                <w:bCs/>
+                <w:sz w:val="24"/>
+                <w:szCs w:val="24"/>
+                <w:highlight w:val="none"/>
+                <w:lang w:val="en-US"/>
+              </w:rPr>
+              <w:fldChar w:fldCharType="separate"/>
+            </w:r>
+            <w:r>
+              <w:rPr>
+                <w:rFonts w:hint="default" w:ascii="Cambria" w:hAnsi="Cambria"/>
+                <w:b/>
+                <w:bCs/>
+                <w:sz w:val="24"/>
+                <w:szCs w:val="24"/>
+                <w:highlight w:val="none"/>
+                <w:lang w:val="en-US"/>
+              </w:rPr>
               <w:t>${caseSignature}</w:t>
+            </w:r>
+            <w:r>
+              <w:rPr>
+                <w:rFonts w:hint="default" w:ascii="Cambria" w:hAnsi="Cambria"/>
+                <w:b/>
+                <w:bCs/>
+                <w:sz w:val="24"/>
+                <w:szCs w:val="24"/>
+                <w:highlight w:val="none"/>
+                <w:lang w:val="en-US"/>
+              </w:rPr>
+              <w:fldChar w:fldCharType="end"/>
             </w:r>
           </w:p>
         </w:tc>
@@ -436,6 +660,8 @@
         </w:rPr>
         <w:t>Pismo obrońcy</w:t>
       </w:r>
+      <w:bookmarkStart w:id="0" w:name="_GoBack"/>
+      <w:bookmarkEnd w:id="0"/>
     </w:p>
     <w:p>
       <w:pPr>

</xml_diff>

<commit_message>
Document generator for specific customer's case finished. Logo changed
</commit_message>
<xml_diff>
--- a/DDSProject/src/main/resources/static/docTemplates/prokuratura-wstapienie.docx
+++ b/DDSProject/src/main/resources/static/docTemplates/prokuratura-wstapienie.docx
@@ -79,6 +79,8 @@
         </w:rPr>
         <w:t xml:space="preserve"> r.</w:t>
       </w:r>
+      <w:bookmarkStart w:id="0" w:name="_GoBack"/>
+      <w:bookmarkEnd w:id="0"/>
     </w:p>
     <w:p>
       <w:pPr>
@@ -660,8 +662,6 @@
         </w:rPr>
         <w:t>Pismo obrońcy</w:t>
       </w:r>
-      <w:bookmarkStart w:id="0" w:name="_GoBack"/>
-      <w:bookmarkEnd w:id="0"/>
     </w:p>
     <w:p>
       <w:pPr>
@@ -1098,7 +1098,7 @@
             <mc:AlternateContent>
               <mc:Choice Requires="wps">
                 <w:drawing>
-                  <wp:anchor distT="0" distB="0" distL="114300" distR="114300" simplePos="0" relativeHeight="251660288" behindDoc="0" locked="0" layoutInCell="1" allowOverlap="1">
+                  <wp:anchor distT="0" distB="0" distL="114300" distR="114300" simplePos="0" relativeHeight="251659264" behindDoc="0" locked="0" layoutInCell="1" allowOverlap="1">
                     <wp:simplePos x="0" y="0"/>
                     <wp:positionH relativeFrom="column">
                       <wp:posOffset>-22860</wp:posOffset>
@@ -1246,7 +1246,7 @@
               </mc:Choice>
               <mc:Fallback>
                 <w:pict>
-                  <v:shape id="_x0000_s1026" o:spid="_x0000_s1026" o:spt="202" type="#_x0000_t202" style="position:absolute;left:0pt;margin-left:-1.8pt;margin-top:3.4pt;height:56.2pt;width:132.75pt;z-index:251660288;mso-width-relative:page;mso-height-relative:page;" fillcolor="#FFFFFF [3201]" filled="t" stroked="f" coordsize="21600,21600" o:gfxdata="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">
+                  <v:shape id="_x0000_s1026" o:spid="_x0000_s1026" o:spt="202" type="#_x0000_t202" style="position:absolute;left:0pt;margin-left:-1.8pt;margin-top:3.4pt;height:56.2pt;width:132.75pt;z-index:251659264;mso-width-relative:page;mso-height-relative:page;" fillcolor="#FFFFFF [3201]" filled="t" stroked="f" coordsize="21600,21600" o:gfxdata="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">
                     <v:fill on="t" focussize="0,0"/>
                     <v:stroke on="f" weight="1pt" miterlimit="8" joinstyle="miter"/>
                     <v:imagedata o:title=""/>
@@ -1435,7 +1435,7 @@
             <mc:AlternateContent>
               <mc:Choice Requires="wps">
                 <w:drawing>
-                  <wp:anchor distT="0" distB="0" distL="114300" distR="114300" simplePos="0" relativeHeight="251661312" behindDoc="0" locked="0" layoutInCell="1" allowOverlap="1">
+                  <wp:anchor distT="0" distB="0" distL="114300" distR="114300" simplePos="0" relativeHeight="251660288" behindDoc="0" locked="0" layoutInCell="1" allowOverlap="1">
                     <wp:simplePos x="0" y="0"/>
                     <wp:positionH relativeFrom="column">
                       <wp:posOffset>1229360</wp:posOffset>
@@ -1583,7 +1583,7 @@
               </mc:Choice>
               <mc:Fallback>
                 <w:pict>
-                  <v:shape id="_x0000_s1026" o:spid="_x0000_s1026" o:spt="202" type="#_x0000_t202" style="position:absolute;left:0pt;margin-left:96.8pt;margin-top:1.9pt;height:56.2pt;width:132.75pt;z-index:251661312;mso-width-relative:page;mso-height-relative:page;" fillcolor="#FFFFFF [3201]" filled="t" stroked="f" coordsize="21600,21600" o:gfxdata="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">
+                  <v:shape id="_x0000_s1026" o:spid="_x0000_s1026" o:spt="202" type="#_x0000_t202" style="position:absolute;left:0pt;margin-left:96.8pt;margin-top:1.9pt;height:56.2pt;width:132.75pt;z-index:251660288;mso-width-relative:page;mso-height-relative:page;" fillcolor="#FFFFFF [3201]" filled="t" stroked="f" coordsize="21600,21600" o:gfxdata="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">
                     <v:fill on="t" focussize="0,0"/>
                     <v:stroke on="f" weight="1pt" miterlimit="8" joinstyle="miter"/>
                     <v:imagedata o:title=""/>
@@ -1863,22 +1863,22 @@
               <w:tab w:val="clear" w:pos="4536"/>
               <w:tab w:val="clear" w:pos="9072"/>
             </w:tabs>
-            <w:jc w:val="both"/>
+            <w:jc w:val="center"/>
+            <w:rPr>
+              <w:rFonts w:hint="default"/>
+              <w:lang w:val="en-US"/>
+            </w:rPr>
           </w:pPr>
           <w:r>
+            <w:rPr>
+              <w:rFonts w:hint="default"/>
+              <w:lang w:val="en-US"/>
+            </w:rPr>
             <w:drawing>
-              <wp:anchor distT="0" distB="0" distL="114300" distR="114300" simplePos="0" relativeHeight="251659264" behindDoc="0" locked="0" layoutInCell="1" allowOverlap="1">
-                <wp:simplePos x="0" y="0"/>
-                <wp:positionH relativeFrom="column">
-                  <wp:posOffset>76835</wp:posOffset>
-                </wp:positionH>
-                <wp:positionV relativeFrom="paragraph">
-                  <wp:posOffset>0</wp:posOffset>
-                </wp:positionV>
-                <wp:extent cx="5562600" cy="909955"/>
-                <wp:effectExtent l="0" t="0" r="0" b="4445"/>
-                <wp:wrapSquare wrapText="bothSides"/>
-                <wp:docPr id="1" name="Picture 1" descr="docx_header"/>
+              <wp:inline distT="0" distB="0" distL="114300" distR="114300">
+                <wp:extent cx="5415280" cy="885825"/>
+                <wp:effectExtent l="0" t="0" r="0" b="9525"/>
+                <wp:docPr id="3" name="Picture 3" descr="docx_header_v2"/>
                 <wp:cNvGraphicFramePr>
                   <a:graphicFrameLocks xmlns:a="http://schemas.openxmlformats.org/drawingml/2006/main" noChangeAspect="1"/>
                 </wp:cNvGraphicFramePr>
@@ -1886,7 +1886,7 @@
                   <a:graphicData uri="http://schemas.openxmlformats.org/drawingml/2006/picture">
                     <pic:pic xmlns:pic="http://schemas.openxmlformats.org/drawingml/2006/picture">
                       <pic:nvPicPr>
-                        <pic:cNvPr id="1" name="Picture 1" descr="docx_header"/>
+                        <pic:cNvPr id="3" name="Picture 3" descr="docx_header_v2"/>
                         <pic:cNvPicPr>
                           <a:picLocks noChangeAspect="1"/>
                         </pic:cNvPicPr>
@@ -1900,7 +1900,7 @@
                       <pic:spPr>
                         <a:xfrm>
                           <a:off x="0" y="0"/>
-                          <a:ext cx="5562600" cy="909955"/>
+                          <a:ext cx="5415280" cy="885825"/>
                         </a:xfrm>
                         <a:prstGeom prst="rect">
                           <a:avLst/>
@@ -1909,7 +1909,7 @@
                     </pic:pic>
                   </a:graphicData>
                 </a:graphic>
-              </wp:anchor>
+              </wp:inline>
             </w:drawing>
           </w:r>
         </w:p>

</xml_diff>